<commit_message>
added running the project section (todo)
</commit_message>
<xml_diff>
--- a/Report.docx
+++ b/Report.docx
@@ -804,16 +804,7 @@
           <w:sz w:val="28"/>
           <w:szCs w:val="28"/>
         </w:rPr>
-        <w:t>Main Results of the Paper</w:t>
-      </w:r>
-      <w:r>
-        <w:rPr>
-          <w:b/>
-          <w:bCs/>
-          <w:sz w:val="28"/>
-          <w:szCs w:val="28"/>
-        </w:rPr>
-        <w:t>:</w:t>
+        <w:t>Main Results of the Paper:</w:t>
       </w:r>
     </w:p>
     <w:p>
@@ -1461,16 +1452,7 @@
                 <w:szCs w:val="28"/>
                 <w:lang w:val="en-IL"/>
               </w:rPr>
-              <m:t xml:space="preserve"> </m:t>
-            </m:r>
-            <m:r>
-              <w:rPr>
-                <w:rFonts w:ascii="Cambria Math" w:hAnsi="Cambria Math"/>
-                <w:sz w:val="28"/>
-                <w:szCs w:val="28"/>
-                <w:lang w:val="en-IL"/>
-              </w:rPr>
-              <m:t>t*</m:t>
+              <m:t xml:space="preserve"> t*</m:t>
             </m:r>
             <m:sSup>
               <m:sSupPr>
@@ -2036,21 +2018,7 @@
           <w:sz w:val="28"/>
           <w:szCs w:val="28"/>
         </w:rPr>
-        <w:t>Its elegant design avoids complex structures, showing that sparse spanners can be built and maintained efficiently with minimal state</w:t>
-      </w:r>
-      <w:r>
-        <w:rPr>
-          <w:sz w:val="28"/>
-          <w:szCs w:val="28"/>
-        </w:rPr>
-        <w:t xml:space="preserve">, </w:t>
-      </w:r>
-      <w:r>
-        <w:rPr>
-          <w:sz w:val="28"/>
-          <w:szCs w:val="28"/>
-        </w:rPr>
-        <w:t>even in large or evolving graphs.</w:t>
+        <w:t>Its elegant design avoids complex structures, showing that sparse spanners can be built and maintained efficiently with minimal state, even in large or evolving graphs.</w:t>
       </w:r>
     </w:p>
     <w:p>
@@ -2168,37 +2136,7 @@
           <w:u w:val="single"/>
         </w:rPr>
         <w:lastRenderedPageBreak/>
-        <w:t xml:space="preserve">Section </w:t>
-      </w:r>
-      <w:r>
-        <w:rPr>
-          <w:b/>
-          <w:bCs/>
-          <w:sz w:val="32"/>
-          <w:szCs w:val="32"/>
-          <w:u w:val="single"/>
-        </w:rPr>
-        <w:t>2</w:t>
-      </w:r>
-      <w:r>
-        <w:rPr>
-          <w:b/>
-          <w:bCs/>
-          <w:sz w:val="32"/>
-          <w:szCs w:val="32"/>
-          <w:u w:val="single"/>
-        </w:rPr>
-        <w:t xml:space="preserve">: The </w:t>
-      </w:r>
-      <w:r>
-        <w:rPr>
-          <w:b/>
-          <w:bCs/>
-          <w:sz w:val="32"/>
-          <w:szCs w:val="32"/>
-          <w:u w:val="single"/>
-        </w:rPr>
-        <w:t>Algorithm</w:t>
+        <w:t>Section 2: The Algorithm</w:t>
       </w:r>
     </w:p>
     <w:p>
@@ -2765,6 +2703,7 @@
       </w:pPr>
       <w:r>
         <w:rPr>
+          <w:noProof/>
           <w:sz w:val="28"/>
           <w:szCs w:val="28"/>
         </w:rPr>
@@ -2992,17 +2931,7 @@
           <w:lang w:val="en-IL"/>
         </w:rPr>
         <w:lastRenderedPageBreak/>
-        <w:t>Example</w:t>
-      </w:r>
-      <w:r>
-        <w:rPr>
-          <w:b/>
-          <w:bCs/>
-          <w:sz w:val="32"/>
-          <w:szCs w:val="32"/>
-          <w:lang w:val="en-IL"/>
-        </w:rPr>
-        <w:t>:</w:t>
+        <w:t>Example:</w:t>
       </w:r>
     </w:p>
     <w:p>
@@ -3220,17 +3149,7 @@
           <w:u w:val="single"/>
         </w:rPr>
         <w:lastRenderedPageBreak/>
-        <w:t xml:space="preserve">Section 3: </w:t>
-      </w:r>
-      <w:r>
-        <w:rPr>
-          <w:b/>
-          <w:bCs/>
-          <w:sz w:val="32"/>
-          <w:szCs w:val="32"/>
-          <w:u w:val="single"/>
-        </w:rPr>
-        <w:t>The Implementation of The Algorithm</w:t>
+        <w:t>Section 3: The Implementation of The Algorithm</w:t>
       </w:r>
     </w:p>
     <w:p>
@@ -3524,44 +3443,95 @@
           <w:szCs w:val="32"/>
         </w:rPr>
       </w:pPr>
-    </w:p>
-    <w:p>
-      <w:pPr>
+      <w:r>
         <w:rPr>
           <w:b/>
           <w:bCs/>
           <w:sz w:val="32"/>
           <w:szCs w:val="32"/>
         </w:rPr>
-      </w:pPr>
-    </w:p>
-    <w:p>
-      <w:pPr>
-        <w:rPr>
-          <w:b/>
-          <w:bCs/>
+        <w:t>Running the project:</w:t>
+      </w:r>
+    </w:p>
+    <w:p>
+      <w:pPr>
+        <w:rPr>
           <w:sz w:val="32"/>
           <w:szCs w:val="32"/>
         </w:rPr>
       </w:pPr>
-    </w:p>
-    <w:p>
-      <w:pPr>
-        <w:rPr>
-          <w:b/>
-          <w:bCs/>
+      <w:r>
+        <w:rPr>
           <w:sz w:val="32"/>
           <w:szCs w:val="32"/>
         </w:rPr>
-      </w:pPr>
-      <w:r>
-        <w:rPr>
-          <w:b/>
-          <w:bCs/>
+        <w:t>T</w:t>
+      </w:r>
+      <w:r>
+        <w:rPr>
           <w:sz w:val="32"/>
           <w:szCs w:val="32"/>
         </w:rPr>
-        <w:lastRenderedPageBreak/>
+        <w:t>odo</w:t>
+      </w:r>
+      <w:r>
+        <w:rPr>
+          <w:sz w:val="32"/>
+          <w:szCs w:val="32"/>
+        </w:rPr>
+        <w:t xml:space="preserve">, include requirements n </w:t>
+      </w:r>
+      <w:r>
+        <w:rPr>
+          <w:sz w:val="32"/>
+          <w:szCs w:val="32"/>
+        </w:rPr>
+        <w:t>s</w:t>
+      </w:r>
+      <w:r>
+        <w:rPr>
+          <w:sz w:val="32"/>
+          <w:szCs w:val="32"/>
+        </w:rPr>
+        <w:t>tuff</w:t>
+      </w:r>
+    </w:p>
+    <w:p>
+      <w:pPr>
+        <w:rPr>
+          <w:b/>
+          <w:bCs/>
+          <w:sz w:val="32"/>
+          <w:szCs w:val="32"/>
+        </w:rPr>
+      </w:pPr>
+    </w:p>
+    <w:p>
+      <w:pPr>
+        <w:rPr>
+          <w:b/>
+          <w:bCs/>
+          <w:sz w:val="32"/>
+          <w:szCs w:val="32"/>
+        </w:rPr>
+      </w:pPr>
+    </w:p>
+    <w:p>
+      <w:pPr>
+        <w:rPr>
+          <w:b/>
+          <w:bCs/>
+          <w:sz w:val="32"/>
+          <w:szCs w:val="32"/>
+        </w:rPr>
+      </w:pPr>
+      <w:r>
+        <w:rPr>
+          <w:b/>
+          <w:bCs/>
+          <w:sz w:val="32"/>
+          <w:szCs w:val="32"/>
+        </w:rPr>
         <w:t>Representation of Key Elements</w:t>
       </w:r>
       <w:r>
@@ -3989,7 +3959,16 @@
           <w:lang w:val="en-IL"/>
         </w:rPr>
         <w:br/>
-        <w:t xml:space="preserve">Implemented in generateRadiusValue() (in Spanner.py) using a truncated geometric distribution as defined in the paper. Each vertex independently samples a radius </w:t>
+        <w:t xml:space="preserve">Implemented in generateRadiusValue() (in Spanner.py) using a </w:t>
+      </w:r>
+      <w:r>
+        <w:rPr>
+          <w:sz w:val="28"/>
+          <w:szCs w:val="28"/>
+          <w:lang w:val="en-IL"/>
+        </w:rPr>
+        <w:lastRenderedPageBreak/>
+        <w:t xml:space="preserve">truncated geometric distribution as defined in the paper. Each vertex independently samples a radius </w:t>
       </w:r>
       <m:oMath>
         <m:r>
@@ -4056,7 +4035,6 @@
           <w:szCs w:val="28"/>
           <w:lang w:val="en-IL"/>
         </w:rPr>
-        <w:lastRenderedPageBreak/>
         <w:t>Label Initialization:</w:t>
       </w:r>
       <w:r>
@@ -6262,6 +6240,7 @@
   <w:style w:type="character" w:default="1" w:styleId="DefaultParagraphFont">
     <w:name w:val="Default Paragraph Font"/>
     <w:uiPriority w:val="1"/>
+    <w:semiHidden/>
     <w:unhideWhenUsed/>
   </w:style>
   <w:style w:type="table" w:default="1" w:styleId="TableNormal">

</xml_diff>